<commit_message>
Added lots of documents
Simulink files, updated documentation.
</commit_message>
<xml_diff>
--- a/3. Documentation/BDC motor control Simulink Raspberry Pi.docx
+++ b/3. Documentation/BDC motor control Simulink Raspberry Pi.docx
@@ -450,13 +450,8 @@
         </w:numPr>
       </w:pPr>
       <w:r>
-        <w:t xml:space="preserve">Laptop with </w:t>
-      </w:r>
-      <w:proofErr w:type="spellStart"/>
-      <w:r>
-        <w:t>Matlab</w:t>
-      </w:r>
-      <w:proofErr w:type="spellEnd"/>
+        <w:t>Laptop with Matlab</w:t>
+      </w:r>
     </w:p>
     <w:p>
       <w:pPr>
@@ -467,15 +462,7 @@
         </w:numPr>
       </w:pPr>
       <w:r>
-        <w:t xml:space="preserve">USB type A to micro </w:t>
-      </w:r>
-      <w:proofErr w:type="spellStart"/>
-      <w:r>
-        <w:t>usb</w:t>
-      </w:r>
-      <w:proofErr w:type="spellEnd"/>
-      <w:r>
-        <w:t xml:space="preserve"> cable</w:t>
+        <w:t>USB type A to micro usb cable</w:t>
       </w:r>
     </w:p>
     <w:p>
@@ -601,13 +588,8 @@
         </w:numPr>
       </w:pPr>
       <w:r>
-        <w:t xml:space="preserve">To change from analog control to serial control a level converter is required to turn the 3.3V raspberry to 5V logic for the </w:t>
-      </w:r>
-      <w:proofErr w:type="spellStart"/>
-      <w:r>
-        <w:t>sabertooth</w:t>
-      </w:r>
-      <w:proofErr w:type="spellEnd"/>
+        <w:t>To change from analog control to serial control a level converter is required to turn the 3.3V raspberry to 5V logic for the sabertooth</w:t>
+      </w:r>
       <w:r>
         <w:t xml:space="preserve"> (</w:t>
       </w:r>
@@ -993,25 +975,7 @@
           <w:sz w:val="24"/>
           <w:szCs w:val="24"/>
         </w:rPr>
-        <w:t xml:space="preserve">of the motor. The valid input range is 0v to 5v. This makes the </w:t>
-      </w:r>
-      <w:proofErr w:type="spellStart"/>
-      <w:r>
-        <w:rPr>
-          <w:rFonts w:ascii="Times-Roman" w:hAnsi="Times-Roman" w:cs="Times-Roman"/>
-          <w:sz w:val="24"/>
-          <w:szCs w:val="24"/>
-        </w:rPr>
-        <w:t>Sabertooth</w:t>
-      </w:r>
-      <w:proofErr w:type="spellEnd"/>
-      <w:r>
-        <w:rPr>
-          <w:rFonts w:ascii="Times-Roman" w:hAnsi="Times-Roman" w:cs="Times-Roman"/>
-          <w:sz w:val="24"/>
-          <w:szCs w:val="24"/>
-        </w:rPr>
-        <w:t xml:space="preserve"> easy control using a</w:t>
+        <w:t>of the motor. The valid input range is 0v to 5v. This makes the Sabertooth easy control using a</w:t>
       </w:r>
     </w:p>
     <w:p>
@@ -1426,15 +1390,7 @@
     <w:p/>
     <w:p>
       <w:r>
-        <w:t xml:space="preserve">Debugging the raspberry pi or clearing </w:t>
-      </w:r>
-      <w:proofErr w:type="spellStart"/>
-      <w:r>
-        <w:t>Matlab</w:t>
-      </w:r>
-      <w:proofErr w:type="spellEnd"/>
-      <w:r>
-        <w:t xml:space="preserve"> files:</w:t>
+        <w:t>Debugging the raspberry pi or clearing Matlab files:</w:t>
       </w:r>
     </w:p>
     <w:p>
@@ -1446,15 +1402,7 @@
         </w:numPr>
       </w:pPr>
       <w:r>
-        <w:t xml:space="preserve">Launch Putty and connect with </w:t>
-      </w:r>
-      <w:proofErr w:type="spellStart"/>
-      <w:r>
-        <w:t>ssh</w:t>
-      </w:r>
-      <w:proofErr w:type="spellEnd"/>
-      <w:r>
-        <w:t xml:space="preserve"> to the raspberry entering the Raspberry Pi address</w:t>
+        <w:t>Launch Putty and connect with ssh to the raspberry entering the Raspberry Pi address</w:t>
       </w:r>
       <w:r>
         <w:br w:type="page"/>
@@ -1991,7 +1939,180 @@
         </w:r>
       </w:hyperlink>
     </w:p>
+    <w:p>
+      <w:pPr>
+        <w:rPr>
+          <w:b/>
+          <w:bCs/>
+        </w:rPr>
+      </w:pPr>
+      <w:r>
+        <w:rPr>
+          <w:b/>
+          <w:bCs/>
+        </w:rPr>
+        <w:t>Q:</w:t>
+      </w:r>
+      <w:r>
+        <w:rPr>
+          <w:b/>
+          <w:bCs/>
+        </w:rPr>
+        <w:t xml:space="preserve"> Where can I find the Raspberry Pi hardware configuration settings?</w:t>
+      </w:r>
+    </w:p>
+    <w:p>
+      <w:r>
+        <w:t>S: after you have set up the hardware as described in this document you may click the Hardware settings button under the hardware tab:</w:t>
+      </w:r>
+    </w:p>
+    <w:p>
+      <w:r>
+        <w:rPr>
+          <w:noProof/>
+        </w:rPr>
+        <w:drawing>
+          <wp:inline distT="0" distB="0" distL="0" distR="0" wp14:anchorId="56D800B4" wp14:editId="2C07A515">
+            <wp:extent cx="3241521" cy="1507853"/>
+            <wp:effectExtent l="0" t="0" r="0" b="0"/>
+            <wp:docPr id="15" name="Picture 15"/>
+            <wp:cNvGraphicFramePr>
+              <a:graphicFrameLocks xmlns:a="http://schemas.openxmlformats.org/drawingml/2006/main" noChangeAspect="1"/>
+            </wp:cNvGraphicFramePr>
+            <a:graphic xmlns:a="http://schemas.openxmlformats.org/drawingml/2006/main">
+              <a:graphicData uri="http://schemas.openxmlformats.org/drawingml/2006/picture">
+                <pic:pic xmlns:pic="http://schemas.openxmlformats.org/drawingml/2006/picture">
+                  <pic:nvPicPr>
+                    <pic:cNvPr id="1" name=""/>
+                    <pic:cNvPicPr/>
+                  </pic:nvPicPr>
+                  <pic:blipFill>
+                    <a:blip r:embed="rId19"/>
+                    <a:stretch>
+                      <a:fillRect/>
+                    </a:stretch>
+                  </pic:blipFill>
+                  <pic:spPr>
+                    <a:xfrm>
+                      <a:off x="0" y="0"/>
+                      <a:ext cx="3278807" cy="1525197"/>
+                    </a:xfrm>
+                    <a:prstGeom prst="rect">
+                      <a:avLst/>
+                    </a:prstGeom>
+                  </pic:spPr>
+                </pic:pic>
+              </a:graphicData>
+            </a:graphic>
+          </wp:inline>
+        </w:drawing>
+      </w:r>
+      <w:r>
+        <w:t xml:space="preserve">    </w:t>
+      </w:r>
+      <w:r>
+        <w:rPr>
+          <w:noProof/>
+        </w:rPr>
+        <w:drawing>
+          <wp:inline distT="0" distB="0" distL="0" distR="0" wp14:anchorId="38D96739" wp14:editId="15B69136">
+            <wp:extent cx="2394557" cy="1871899"/>
+            <wp:effectExtent l="0" t="0" r="6350" b="0"/>
+            <wp:docPr id="16" name="Picture 16"/>
+            <wp:cNvGraphicFramePr>
+              <a:graphicFrameLocks xmlns:a="http://schemas.openxmlformats.org/drawingml/2006/main" noChangeAspect="1"/>
+            </wp:cNvGraphicFramePr>
+            <a:graphic xmlns:a="http://schemas.openxmlformats.org/drawingml/2006/main">
+              <a:graphicData uri="http://schemas.openxmlformats.org/drawingml/2006/picture">
+                <pic:pic xmlns:pic="http://schemas.openxmlformats.org/drawingml/2006/picture">
+                  <pic:nvPicPr>
+                    <pic:cNvPr id="1" name=""/>
+                    <pic:cNvPicPr/>
+                  </pic:nvPicPr>
+                  <pic:blipFill>
+                    <a:blip r:embed="rId20"/>
+                    <a:stretch>
+                      <a:fillRect/>
+                    </a:stretch>
+                  </pic:blipFill>
+                  <pic:spPr>
+                    <a:xfrm>
+                      <a:off x="0" y="0"/>
+                      <a:ext cx="2409080" cy="1883252"/>
+                    </a:xfrm>
+                    <a:prstGeom prst="rect">
+                      <a:avLst/>
+                    </a:prstGeom>
+                  </pic:spPr>
+                </pic:pic>
+              </a:graphicData>
+            </a:graphic>
+          </wp:inline>
+        </w:drawing>
+      </w:r>
+    </w:p>
+    <w:p>
+      <w:r>
+        <w:t xml:space="preserve">And then go to Hardware implementation </w:t>
+      </w:r>
+      <w:r>
+        <w:sym w:font="Wingdings" w:char="F0E0"/>
+      </w:r>
+      <w:r>
+        <w:t xml:space="preserve"> Target hardware resources.</w:t>
+      </w:r>
+    </w:p>
+    <w:p>
+      <w:r>
+        <w:t xml:space="preserve">Q: Error </w:t>
+      </w:r>
+      <w:r>
+        <w:rPr>
+          <w:noProof/>
+        </w:rPr>
+        <w:drawing>
+          <wp:inline distT="0" distB="0" distL="0" distR="0" wp14:anchorId="59F17E7D" wp14:editId="78FD747E">
+            <wp:extent cx="5943600" cy="2769870"/>
+            <wp:effectExtent l="0" t="0" r="0" b="0"/>
+            <wp:docPr id="17" name="Picture 17"/>
+            <wp:cNvGraphicFramePr>
+              <a:graphicFrameLocks xmlns:a="http://schemas.openxmlformats.org/drawingml/2006/main" noChangeAspect="1"/>
+            </wp:cNvGraphicFramePr>
+            <a:graphic xmlns:a="http://schemas.openxmlformats.org/drawingml/2006/main">
+              <a:graphicData uri="http://schemas.openxmlformats.org/drawingml/2006/picture">
+                <pic:pic xmlns:pic="http://schemas.openxmlformats.org/drawingml/2006/picture">
+                  <pic:nvPicPr>
+                    <pic:cNvPr id="1" name=""/>
+                    <pic:cNvPicPr/>
+                  </pic:nvPicPr>
+                  <pic:blipFill>
+                    <a:blip r:embed="rId21"/>
+                    <a:stretch>
+                      <a:fillRect/>
+                    </a:stretch>
+                  </pic:blipFill>
+                  <pic:spPr>
+                    <a:xfrm>
+                      <a:off x="0" y="0"/>
+                      <a:ext cx="5943600" cy="2769870"/>
+                    </a:xfrm>
+                    <a:prstGeom prst="rect">
+                      <a:avLst/>
+                    </a:prstGeom>
+                  </pic:spPr>
+                </pic:pic>
+              </a:graphicData>
+            </a:graphic>
+          </wp:inline>
+        </w:drawing>
+      </w:r>
+    </w:p>
     <w:p/>
+    <w:p>
+      <w:r>
+        <w:t>S: Reinstall Image on Raspberry Pi. (Seek better solution to solve this regularly occurring error.)</w:t>
+      </w:r>
+    </w:p>
     <w:p/>
     <w:p/>
     <w:p/>
@@ -2008,7 +2129,7 @@
           <w:numId w:val="1"/>
         </w:numPr>
       </w:pPr>
-      <w:hyperlink r:id="rId19" w:history="1">
+      <w:hyperlink r:id="rId22" w:history="1">
         <w:r>
           <w:rPr>
             <w:rStyle w:val="Hyperlink"/>

</xml_diff>